<commit_message>
plos one and meps materials
</commit_message>
<xml_diff>
--- a/MEPS_submission/Cover letter MEPS.docx
+++ b/MEPS_submission/Cover letter MEPS.docx
@@ -375,18 +375,89 @@
           <w:sz w:val="20"/>
           <w:szCs w:val="20"/>
         </w:rPr>
-        <w:t xml:space="preserve">Potential reviewers -- </w:t>
-      </w:r>
-    </w:p>
-    <w:p>
-      <w:pPr>
-        <w:ind w:firstLine="720"/>
-        <w:jc w:val="both"/>
-        <w:rPr>
-          <w:sz w:val="20"/>
-          <w:szCs w:val="20"/>
-        </w:rPr>
-      </w:pPr>
+        <w:t xml:space="preserve">Potential reviewers </w:t>
+      </w:r>
+      <w:r>
+        <w:rPr>
+          <w:sz w:val="20"/>
+          <w:szCs w:val="20"/>
+        </w:rPr>
+        <w:t xml:space="preserve">may include </w:t>
+      </w:r>
+      <w:r>
+        <w:rPr>
+          <w:sz w:val="20"/>
+          <w:szCs w:val="20"/>
+        </w:rPr>
+        <w:t>Ann Bucklin, Jenn</w:t>
+      </w:r>
+      <w:r>
+        <w:rPr>
+          <w:sz w:val="20"/>
+          <w:szCs w:val="20"/>
+        </w:rPr>
+        <w:t>ifer</w:t>
+      </w:r>
+      <w:r>
+        <w:rPr>
+          <w:sz w:val="20"/>
+          <w:szCs w:val="20"/>
+        </w:rPr>
+        <w:t xml:space="preserve"> Purcell, Joel </w:t>
+      </w:r>
+      <w:proofErr w:type="spellStart"/>
+      <w:r>
+        <w:rPr>
+          <w:sz w:val="20"/>
+          <w:szCs w:val="20"/>
+        </w:rPr>
+        <w:t>Llopiz</w:t>
+      </w:r>
+      <w:proofErr w:type="spellEnd"/>
+      <w:r>
+        <w:rPr>
+          <w:sz w:val="20"/>
+          <w:szCs w:val="20"/>
+        </w:rPr>
+        <w:t xml:space="preserve">, Gustav </w:t>
+      </w:r>
+      <w:proofErr w:type="spellStart"/>
+      <w:r>
+        <w:rPr>
+          <w:sz w:val="20"/>
+          <w:szCs w:val="20"/>
+        </w:rPr>
+        <w:t>Paulay</w:t>
+      </w:r>
+      <w:proofErr w:type="spellEnd"/>
+      <w:r>
+        <w:rPr>
+          <w:sz w:val="20"/>
+          <w:szCs w:val="20"/>
+        </w:rPr>
+        <w:t xml:space="preserve">, Cornelia Jaspers, </w:t>
+      </w:r>
+      <w:r>
+        <w:rPr>
+          <w:sz w:val="20"/>
+          <w:szCs w:val="20"/>
+        </w:rPr>
+        <w:t>and</w:t>
+      </w:r>
+      <w:r>
+        <w:rPr>
+          <w:sz w:val="20"/>
+          <w:szCs w:val="20"/>
+        </w:rPr>
+        <w:t xml:space="preserve"> Rob Sherlock</w:t>
+      </w:r>
+      <w:r>
+        <w:rPr>
+          <w:sz w:val="20"/>
+          <w:szCs w:val="20"/>
+        </w:rPr>
+        <w:t xml:space="preserve">. </w:t>
+      </w:r>
       <w:r>
         <w:rPr>
           <w:sz w:val="20"/>

</xml_diff>